<commit_message>
Updates in Ui and Docs
</commit_message>
<xml_diff>
--- a/Documentation/API USAGE.docx
+++ b/Documentation/API USAGE.docx
@@ -577,6 +577,14 @@
         <w:tab/>
         <w:t>sensorId</w:t>
       </w:r>
+      <w:r>
+        <w:rPr>
+          <w:lang w:val="en-US"/>
+        </w:rPr>
+        <w:t>, data</w:t>
+      </w:r>
+      <w:bookmarkStart w:id="0" w:name="_GoBack"/>
+      <w:bookmarkEnd w:id="0"/>
     </w:p>
     <w:p>
       <w:pPr>
@@ -627,8 +635,6 @@
         </w:rPr>
         <w:t>It’s a get api.</w:t>
       </w:r>
-      <w:bookmarkStart w:id="0" w:name="_GoBack"/>
-      <w:bookmarkEnd w:id="0"/>
     </w:p>
     <w:p>
       <w:pPr>

</xml_diff>